<commit_message>
FrontEnd/SWE-CAR-RENTAL-FRONT-ENd and modified SRS
</commit_message>
<xml_diff>
--- a/documents/SRS.docx
+++ b/documents/SRS.docx
@@ -1,6 +1,6 @@
 
 <file path=word/document.xml><?xml version="1.0" encoding="utf-8"?>
-<w:document xmlns:wpc="http://schemas.microsoft.com/office/word/2010/wordprocessingCanvas" xmlns:cx="http://schemas.microsoft.com/office/drawing/2014/chartex" xmlns:cx1="http://schemas.microsoft.com/office/drawing/2015/9/8/chartex" xmlns:mc="http://schemas.openxmlformats.org/markup-compatibility/2006" xmlns:o="urn:schemas-microsoft-com:office:office" xmlns:r="http://schemas.openxmlformats.org/officeDocument/2006/relationships" xmlns:m="http://schemas.openxmlformats.org/officeDocument/2006/math" xmlns:v="urn:schemas-microsoft-com:vml" xmlns:wp14="http://schemas.microsoft.com/office/word/2010/wordprocessingDrawing" xmlns:wp="http://schemas.openxmlformats.org/drawingml/2006/wordprocessingDrawing" xmlns:w10="urn:schemas-microsoft-com:office:word" xmlns:w="http://schemas.openxmlformats.org/wordprocessingml/2006/main" xmlns:w14="http://schemas.microsoft.com/office/word/2010/wordml" xmlns:w15="http://schemas.microsoft.com/office/word/2012/wordml" xmlns:w16se="http://schemas.microsoft.com/office/word/2015/wordml/symex" xmlns:wpg="http://schemas.microsoft.com/office/word/2010/wordprocessingGroup" xmlns:wpi="http://schemas.microsoft.com/office/word/2010/wordprocessingInk" xmlns:wne="http://schemas.microsoft.com/office/word/2006/wordml" xmlns:wps="http://schemas.microsoft.com/office/word/2010/wordprocessingShape" mc:Ignorable="w14 w15 w16se wp14">
+<w:document xmlns:wpc="http://schemas.microsoft.com/office/word/2010/wordprocessingCanvas" xmlns:cx="http://schemas.microsoft.com/office/drawing/2014/chartex" xmlns:cx1="http://schemas.microsoft.com/office/drawing/2015/9/8/chartex" xmlns:cx2="http://schemas.microsoft.com/office/drawing/2015/10/21/chartex" xmlns:cx3="http://schemas.microsoft.com/office/drawing/2016/5/9/chartex" xmlns:cx4="http://schemas.microsoft.com/office/drawing/2016/5/10/chartex" xmlns:cx5="http://schemas.microsoft.com/office/drawing/2016/5/11/chartex" xmlns:cx6="http://schemas.microsoft.com/office/drawing/2016/5/12/chartex" xmlns:cx7="http://schemas.microsoft.com/office/drawing/2016/5/13/chartex" xmlns:cx8="http://schemas.microsoft.com/office/drawing/2016/5/14/chartex" xmlns:mc="http://schemas.openxmlformats.org/markup-compatibility/2006" xmlns:aink="http://schemas.microsoft.com/office/drawing/2016/ink" xmlns:am3d="http://schemas.microsoft.com/office/drawing/2017/model3d" xmlns:o="urn:schemas-microsoft-com:office:office" xmlns:r="http://schemas.openxmlformats.org/officeDocument/2006/relationships" xmlns:m="http://schemas.openxmlformats.org/officeDocument/2006/math" xmlns:v="urn:schemas-microsoft-com:vml" xmlns:wp14="http://schemas.microsoft.com/office/word/2010/wordprocessingDrawing" xmlns:wp="http://schemas.openxmlformats.org/drawingml/2006/wordprocessingDrawing" xmlns:w10="urn:schemas-microsoft-com:office:word" xmlns:w="http://schemas.openxmlformats.org/wordprocessingml/2006/main" xmlns:w14="http://schemas.microsoft.com/office/word/2010/wordml" xmlns:w15="http://schemas.microsoft.com/office/word/2012/wordml" xmlns:w16cid="http://schemas.microsoft.com/office/word/2016/wordml/cid" xmlns:w16se="http://schemas.microsoft.com/office/word/2015/wordml/symex" xmlns:wpg="http://schemas.microsoft.com/office/word/2010/wordprocessingGroup" xmlns:wpi="http://schemas.microsoft.com/office/word/2010/wordprocessingInk" xmlns:wne="http://schemas.microsoft.com/office/word/2006/wordml" xmlns:wps="http://schemas.microsoft.com/office/word/2010/wordprocessingShape" mc:Ignorable="w14 w15 w16se w16cid wp14">
   <w:body>
     <w:p>
       <w:pPr>
@@ -20,14 +20,12 @@
           <w:sz w:val="40"/>
         </w:rPr>
       </w:pPr>
-      <w:proofErr w:type="gramStart"/>
       <w:r>
         <w:rPr>
           <w:sz w:val="40"/>
         </w:rPr>
         <w:t>for</w:t>
       </w:r>
-      <w:proofErr w:type="gramEnd"/>
     </w:p>
     <w:p>
       <w:pPr>
@@ -76,12 +74,21 @@
           <w:iCs/>
         </w:rPr>
       </w:pPr>
+      <w:proofErr w:type="spellStart"/>
       <w:r>
         <w:rPr>
           <w:i/>
           <w:iCs/>
         </w:rPr>
-        <w:t xml:space="preserve">Anene </w:t>
+        <w:t>Anene</w:t>
+      </w:r>
+      <w:proofErr w:type="spellEnd"/>
+      <w:r>
+        <w:rPr>
+          <w:i/>
+          <w:iCs/>
+        </w:rPr>
+        <w:t xml:space="preserve"> </w:t>
       </w:r>
       <w:proofErr w:type="spellStart"/>
       <w:r>
@@ -129,23 +136,7 @@
           <w:i/>
           <w:iCs/>
         </w:rPr>
-        <w:t xml:space="preserve">Joe </w:t>
-      </w:r>
-      <w:proofErr w:type="spellStart"/>
-      <w:r>
-        <w:rPr>
-          <w:i/>
-          <w:iCs/>
-        </w:rPr>
-        <w:t>Sleiman</w:t>
-      </w:r>
-      <w:proofErr w:type="spellEnd"/>
-      <w:r>
-        <w:rPr>
-          <w:i/>
-          <w:iCs/>
-        </w:rPr>
-        <w:t xml:space="preserve"> 610721</w:t>
+        <w:t>Joe Sleiman 610721</w:t>
       </w:r>
     </w:p>
     <w:p>
@@ -277,20 +268,7 @@
               <w:sz w:val="36"/>
               <w:szCs w:val="20"/>
             </w:rPr>
-            <w:t>Table of C</w:t>
-          </w:r>
-          <w:bookmarkStart w:id="0" w:name="_GoBack"/>
-          <w:bookmarkEnd w:id="0"/>
-          <w:r>
-            <w:rPr>
-              <w:rFonts w:ascii="Times" w:eastAsia="Times New Roman" w:hAnsi="Times" w:cs="Times New Roman"/>
-              <w:b/>
-              <w:color w:val="auto"/>
-              <w:kern w:val="28"/>
-              <w:sz w:val="36"/>
-              <w:szCs w:val="20"/>
-            </w:rPr>
-            <w:t>ontents</w:t>
+            <w:t>Table of Contents</w:t>
           </w:r>
         </w:p>
         <w:p>
@@ -1171,7 +1149,7 @@
           <w:szCs w:val="20"/>
         </w:rPr>
       </w:pPr>
-      <w:bookmarkStart w:id="1" w:name="_Toc33805861"/>
+      <w:bookmarkStart w:id="0" w:name="_Toc33805861"/>
       <w:r>
         <w:rPr>
           <w:rFonts w:ascii="Times" w:eastAsia="Times New Roman" w:hAnsi="Times" w:cs="Times New Roman"/>
@@ -1184,7 +1162,7 @@
         <w:lastRenderedPageBreak/>
         <w:t>Introduction</w:t>
       </w:r>
-      <w:bookmarkEnd w:id="1"/>
+      <w:bookmarkEnd w:id="0"/>
     </w:p>
     <w:p>
       <w:pPr>
@@ -1195,7 +1173,7 @@
         </w:numPr>
         <w:spacing w:before="280" w:after="280" w:line="240" w:lineRule="atLeast"/>
       </w:pPr>
-      <w:bookmarkStart w:id="2" w:name="_Toc33805862"/>
+      <w:bookmarkStart w:id="1" w:name="_Toc33805862"/>
       <w:r>
         <w:rPr>
           <w:rFonts w:ascii="Times" w:eastAsia="Times New Roman" w:hAnsi="Times" w:cs="Times New Roman"/>
@@ -1206,7 +1184,7 @@
         </w:rPr>
         <w:t>Purpose</w:t>
       </w:r>
-      <w:bookmarkEnd w:id="2"/>
+      <w:bookmarkEnd w:id="1"/>
       <w:r>
         <w:t xml:space="preserve"> </w:t>
       </w:r>
@@ -1253,7 +1231,7 @@
           <w:szCs w:val="20"/>
         </w:rPr>
       </w:pPr>
-      <w:bookmarkStart w:id="3" w:name="_Toc33805863"/>
+      <w:bookmarkStart w:id="2" w:name="_Toc33805863"/>
       <w:r>
         <w:rPr>
           <w:rFonts w:ascii="Times" w:eastAsia="Times New Roman" w:hAnsi="Times" w:cs="Times New Roman"/>
@@ -1265,7 +1243,7 @@
         </w:rPr>
         <w:t>Use Case Model</w:t>
       </w:r>
-      <w:bookmarkEnd w:id="3"/>
+      <w:bookmarkEnd w:id="2"/>
     </w:p>
     <w:p>
       <w:pPr>
@@ -1283,7 +1261,7 @@
           <w:szCs w:val="20"/>
         </w:rPr>
       </w:pPr>
-      <w:bookmarkStart w:id="4" w:name="_Toc33805864"/>
+      <w:bookmarkStart w:id="3" w:name="_Toc33805864"/>
       <w:r>
         <w:rPr>
           <w:rFonts w:ascii="Times" w:eastAsia="Times New Roman" w:hAnsi="Times" w:cs="Times New Roman"/>
@@ -1294,7 +1272,7 @@
         </w:rPr>
         <w:t>Use Case Diagram</w:t>
       </w:r>
-      <w:bookmarkEnd w:id="4"/>
+      <w:bookmarkEnd w:id="3"/>
     </w:p>
     <w:p/>
     <w:p>
@@ -1391,7 +1369,7 @@
           <w:szCs w:val="20"/>
         </w:rPr>
       </w:pPr>
-      <w:bookmarkStart w:id="5" w:name="_Toc33805865"/>
+      <w:bookmarkStart w:id="4" w:name="_Toc33805865"/>
       <w:r>
         <w:rPr>
           <w:rFonts w:ascii="Times" w:eastAsia="Times New Roman" w:hAnsi="Times" w:cs="Times New Roman"/>
@@ -1402,7 +1380,7 @@
         </w:rPr>
         <w:t>Use Case Description</w:t>
       </w:r>
-      <w:bookmarkEnd w:id="5"/>
+      <w:bookmarkEnd w:id="4"/>
     </w:p>
     <w:tbl>
       <w:tblPr>
@@ -2235,7 +2213,6 @@
                 <w:rFonts w:ascii="Arial" w:hAnsi="Arial" w:cs="Arial"/>
               </w:rPr>
             </w:pPr>
-            <w:proofErr w:type="spellStart"/>
             <w:r>
               <w:rPr>
                 <w:rFonts w:ascii="Arial" w:hAnsi="Arial" w:cs="Arial"/>
@@ -2244,7 +2221,6 @@
               </w:rPr>
               <w:t>Postconditions</w:t>
             </w:r>
-            <w:proofErr w:type="spellEnd"/>
           </w:p>
         </w:tc>
       </w:tr>
@@ -2828,7 +2804,6 @@
                 <w:rFonts w:ascii="Arial" w:hAnsi="Arial" w:cs="Arial"/>
               </w:rPr>
             </w:pPr>
-            <w:proofErr w:type="spellStart"/>
             <w:r>
               <w:rPr>
                 <w:rFonts w:ascii="Arial" w:hAnsi="Arial" w:cs="Arial"/>
@@ -2837,7 +2812,6 @@
               </w:rPr>
               <w:t>Postconditions</w:t>
             </w:r>
-            <w:proofErr w:type="spellEnd"/>
           </w:p>
         </w:tc>
       </w:tr>
@@ -3174,7 +3148,6 @@
                 <w:rFonts w:ascii="Arial" w:hAnsi="Arial" w:cs="Arial"/>
               </w:rPr>
             </w:pPr>
-            <w:proofErr w:type="spellStart"/>
             <w:r>
               <w:rPr>
                 <w:rFonts w:ascii="Arial" w:hAnsi="Arial" w:cs="Arial"/>
@@ -3184,7 +3157,6 @@
               <w:lastRenderedPageBreak/>
               <w:t>Postconditions</w:t>
             </w:r>
-            <w:proofErr w:type="spellEnd"/>
           </w:p>
         </w:tc>
       </w:tr>
@@ -3920,19 +3892,11 @@
                 <w:rFonts w:ascii="Arial" w:hAnsi="Arial" w:cs="Arial"/>
               </w:rPr>
             </w:pPr>
-            <w:proofErr w:type="gramStart"/>
-            <w:r>
-              <w:rPr>
-                <w:rFonts w:ascii="Arial" w:hAnsi="Arial" w:cs="Arial"/>
-              </w:rPr>
-              <w:t>saves</w:t>
-            </w:r>
-            <w:proofErr w:type="gramEnd"/>
-            <w:r>
-              <w:rPr>
-                <w:rFonts w:ascii="Arial" w:hAnsi="Arial" w:cs="Arial"/>
-              </w:rPr>
-              <w:t xml:space="preserve"> the employee and returns the success message on success or a fail message in case of failure. In case another profile exists with the email address, the system returns the message indicating a duplicate entry exists.</w:t>
+            <w:r>
+              <w:rPr>
+                <w:rFonts w:ascii="Arial" w:hAnsi="Arial" w:cs="Arial"/>
+              </w:rPr>
+              <w:t>saves the employee and returns the success message on success or a fail message in case of failure. In case another profile exists with the email address, the system returns the message indicating a duplicate entry exists.</w:t>
             </w:r>
           </w:p>
         </w:tc>
@@ -3956,7 +3920,6 @@
                 <w:rFonts w:ascii="Arial" w:hAnsi="Arial" w:cs="Arial"/>
               </w:rPr>
             </w:pPr>
-            <w:proofErr w:type="spellStart"/>
             <w:r>
               <w:rPr>
                 <w:rFonts w:ascii="Arial" w:hAnsi="Arial" w:cs="Arial"/>
@@ -3965,7 +3928,6 @@
               </w:rPr>
               <w:t>Postconditions</w:t>
             </w:r>
-            <w:proofErr w:type="spellEnd"/>
           </w:p>
         </w:tc>
       </w:tr>
@@ -4800,19 +4762,11 @@
                 <w:rFonts w:ascii="Arial" w:hAnsi="Arial" w:cs="Arial"/>
               </w:rPr>
             </w:pPr>
-            <w:proofErr w:type="gramStart"/>
-            <w:r>
-              <w:rPr>
-                <w:rFonts w:ascii="Arial" w:hAnsi="Arial" w:cs="Arial"/>
-              </w:rPr>
-              <w:t>success</w:t>
-            </w:r>
-            <w:proofErr w:type="gramEnd"/>
-            <w:r>
-              <w:rPr>
-                <w:rFonts w:ascii="Arial" w:hAnsi="Arial" w:cs="Arial"/>
-              </w:rPr>
-              <w:t xml:space="preserve"> message or a fail message on exception.</w:t>
+            <w:r>
+              <w:rPr>
+                <w:rFonts w:ascii="Arial" w:hAnsi="Arial" w:cs="Arial"/>
+              </w:rPr>
+              <w:t>success message or a fail message on exception.</w:t>
             </w:r>
           </w:p>
         </w:tc>
@@ -4838,7 +4792,6 @@
                 <w:rFonts w:ascii="Arial" w:hAnsi="Arial" w:cs="Arial"/>
               </w:rPr>
             </w:pPr>
-            <w:proofErr w:type="spellStart"/>
             <w:r>
               <w:rPr>
                 <w:rFonts w:ascii="Arial" w:hAnsi="Arial" w:cs="Arial"/>
@@ -4847,7 +4800,6 @@
               </w:rPr>
               <w:t>Postconditions</w:t>
             </w:r>
-            <w:proofErr w:type="spellEnd"/>
           </w:p>
         </w:tc>
       </w:tr>
@@ -4936,21 +4888,7 @@
               <w:rPr>
                 <w:rFonts w:ascii="Arial" w:hAnsi="Arial" w:cs="Arial"/>
               </w:rPr>
-              <w:t xml:space="preserve">The email field should be </w:t>
-            </w:r>
-            <w:proofErr w:type="spellStart"/>
-            <w:r>
-              <w:rPr>
-                <w:rFonts w:ascii="Arial" w:hAnsi="Arial" w:cs="Arial"/>
-              </w:rPr>
-              <w:t>unwritable</w:t>
-            </w:r>
-            <w:proofErr w:type="spellEnd"/>
-            <w:r>
-              <w:rPr>
-                <w:rFonts w:ascii="Arial" w:hAnsi="Arial" w:cs="Arial"/>
-              </w:rPr>
-              <w:t>.</w:t>
+              <w:t>The email field should be unwritable.</w:t>
             </w:r>
           </w:p>
         </w:tc>
@@ -5382,7 +5320,6 @@
                 <w:rFonts w:ascii="Arial" w:hAnsi="Arial" w:cs="Arial"/>
               </w:rPr>
             </w:pPr>
-            <w:proofErr w:type="spellStart"/>
             <w:r>
               <w:rPr>
                 <w:rFonts w:ascii="Arial" w:hAnsi="Arial" w:cs="Arial"/>
@@ -5391,7 +5328,6 @@
               </w:rPr>
               <w:t>Postconditions</w:t>
             </w:r>
-            <w:proofErr w:type="spellEnd"/>
           </w:p>
         </w:tc>
       </w:tr>
@@ -6311,21 +6247,7 @@
               <w:rPr>
                 <w:rFonts w:ascii="Arial" w:hAnsi="Arial" w:cs="Arial"/>
               </w:rPr>
-              <w:t xml:space="preserve">The customer fills the payment form like the credit card number, the expiration date of the card, </w:t>
-            </w:r>
-            <w:proofErr w:type="gramStart"/>
-            <w:r>
-              <w:rPr>
-                <w:rFonts w:ascii="Arial" w:hAnsi="Arial" w:cs="Arial"/>
-              </w:rPr>
-              <w:t>the</w:t>
-            </w:r>
-            <w:proofErr w:type="gramEnd"/>
-            <w:r>
-              <w:rPr>
-                <w:rFonts w:ascii="Arial" w:hAnsi="Arial" w:cs="Arial"/>
-              </w:rPr>
-              <w:t xml:space="preserve"> name of the customer….</w:t>
+              <w:t>The customer fills the payment form like the credit card number, the expiration date of the card, the name of the customer….</w:t>
             </w:r>
           </w:p>
         </w:tc>
@@ -6370,7 +6292,6 @@
                 <w:rFonts w:ascii="Arial" w:hAnsi="Arial" w:cs="Arial"/>
               </w:rPr>
             </w:pPr>
-            <w:proofErr w:type="spellStart"/>
             <w:r>
               <w:rPr>
                 <w:rFonts w:ascii="Arial" w:hAnsi="Arial" w:cs="Arial"/>
@@ -6379,7 +6300,6 @@
               </w:rPr>
               <w:t>Postconditions</w:t>
             </w:r>
-            <w:proofErr w:type="spellEnd"/>
           </w:p>
         </w:tc>
       </w:tr>
@@ -7332,7 +7252,6 @@
                 <w:rFonts w:ascii="Arial" w:hAnsi="Arial" w:cs="Arial"/>
               </w:rPr>
             </w:pPr>
-            <w:proofErr w:type="spellStart"/>
             <w:r>
               <w:rPr>
                 <w:rFonts w:ascii="Arial" w:hAnsi="Arial" w:cs="Arial"/>
@@ -7341,7 +7260,6 @@
               </w:rPr>
               <w:t>Postconditions</w:t>
             </w:r>
-            <w:proofErr w:type="spellEnd"/>
           </w:p>
         </w:tc>
       </w:tr>
@@ -8344,7 +8262,6 @@
                 <w:rFonts w:ascii="Arial" w:hAnsi="Arial" w:cs="Arial"/>
               </w:rPr>
             </w:pPr>
-            <w:proofErr w:type="spellStart"/>
             <w:r>
               <w:rPr>
                 <w:rFonts w:ascii="Arial" w:hAnsi="Arial" w:cs="Arial"/>
@@ -8353,7 +8270,6 @@
               </w:rPr>
               <w:t>Postconditions</w:t>
             </w:r>
-            <w:proofErr w:type="spellEnd"/>
           </w:p>
         </w:tc>
       </w:tr>
@@ -9244,7 +9160,6 @@
                 <w:rFonts w:ascii="Arial" w:hAnsi="Arial" w:cs="Arial"/>
               </w:rPr>
             </w:pPr>
-            <w:proofErr w:type="spellStart"/>
             <w:r>
               <w:rPr>
                 <w:rFonts w:ascii="Arial" w:hAnsi="Arial" w:cs="Arial"/>
@@ -9253,7 +9168,6 @@
               </w:rPr>
               <w:t>Postconditions</w:t>
             </w:r>
-            <w:proofErr w:type="spellEnd"/>
           </w:p>
         </w:tc>
       </w:tr>
@@ -9387,7 +9301,7 @@
           <w:szCs w:val="20"/>
         </w:rPr>
       </w:pPr>
-      <w:bookmarkStart w:id="6" w:name="_Toc33805866"/>
+      <w:bookmarkStart w:id="5" w:name="_Toc33805866"/>
       <w:r>
         <w:rPr>
           <w:rFonts w:ascii="Times" w:eastAsia="Times New Roman" w:hAnsi="Times" w:cs="Times New Roman"/>
@@ -9399,7 +9313,7 @@
         </w:rPr>
         <w:t>Glossary</w:t>
       </w:r>
-      <w:bookmarkEnd w:id="6"/>
+      <w:bookmarkEnd w:id="5"/>
     </w:p>
     <w:tbl>
       <w:tblPr>
@@ -9741,7 +9655,7 @@
           <w:szCs w:val="20"/>
         </w:rPr>
       </w:pPr>
-      <w:bookmarkStart w:id="7" w:name="_Toc33805867"/>
+      <w:bookmarkStart w:id="6" w:name="_Toc33805867"/>
       <w:r>
         <w:rPr>
           <w:rFonts w:ascii="Times" w:eastAsia="Times New Roman" w:hAnsi="Times" w:cs="Times New Roman"/>
@@ -9754,7 +9668,7 @@
         <w:lastRenderedPageBreak/>
         <w:t>Sequence Diagrams</w:t>
       </w:r>
-      <w:bookmarkEnd w:id="7"/>
+      <w:bookmarkEnd w:id="6"/>
     </w:p>
     <w:p>
       <w:pPr>
@@ -10055,7 +9969,7 @@
           <w:szCs w:val="20"/>
         </w:rPr>
       </w:pPr>
-      <w:bookmarkStart w:id="8" w:name="_Toc33805868"/>
+      <w:bookmarkStart w:id="7" w:name="_Toc33805868"/>
       <w:r>
         <w:rPr>
           <w:rFonts w:ascii="Times" w:eastAsia="Times New Roman" w:hAnsi="Times" w:cs="Times New Roman"/>
@@ -10079,7 +9993,7 @@
         </w:rPr>
         <w:t xml:space="preserve"> Diagrams</w:t>
       </w:r>
-      <w:bookmarkEnd w:id="8"/>
+      <w:bookmarkEnd w:id="7"/>
     </w:p>
     <w:p>
       <w:pPr>
@@ -10216,81 +10130,6 @@
       </w:pPr>
       <w:r>
         <w:rPr>
-          <w:noProof/>
-        </w:rPr>
-        <w:drawing>
-          <wp:anchor distT="0" distB="0" distL="114300" distR="114300" simplePos="0" relativeHeight="251663360" behindDoc="0" locked="0" layoutInCell="1" allowOverlap="1" wp14:anchorId="1ED3134A" wp14:editId="605D5278">
-            <wp:simplePos x="0" y="0"/>
-            <wp:positionH relativeFrom="margin">
-              <wp:align>right</wp:align>
-            </wp:positionH>
-            <wp:positionV relativeFrom="paragraph">
-              <wp:posOffset>471805</wp:posOffset>
-            </wp:positionV>
-            <wp:extent cx="6386830" cy="4244975"/>
-            <wp:effectExtent l="0" t="0" r="0" b="3175"/>
-            <wp:wrapThrough wrapText="bothSides">
-              <wp:wrapPolygon edited="0">
-                <wp:start x="0" y="0"/>
-                <wp:lineTo x="0" y="21519"/>
-                <wp:lineTo x="21518" y="21519"/>
-                <wp:lineTo x="21518" y="0"/>
-                <wp:lineTo x="0" y="0"/>
-              </wp:wrapPolygon>
-            </wp:wrapThrough>
-            <wp:docPr id="7" name="Picture 7" descr="C:\Users\anene\Desktop\Cancel Bpooking CollaborationDiagram.png"/>
-            <wp:cNvGraphicFramePr>
-              <a:graphicFrameLocks xmlns:a="http://schemas.openxmlformats.org/drawingml/2006/main" noChangeAspect="1"/>
-            </wp:cNvGraphicFramePr>
-            <a:graphic xmlns:a="http://schemas.openxmlformats.org/drawingml/2006/main">
-              <a:graphicData uri="http://schemas.openxmlformats.org/drawingml/2006/picture">
-                <pic:pic xmlns:pic="http://schemas.openxmlformats.org/drawingml/2006/picture">
-                  <pic:nvPicPr>
-                    <pic:cNvPr id="0" name="Picture 1" descr="C:\Users\anene\Desktop\Cancel Bpooking CollaborationDiagram.png"/>
-                    <pic:cNvPicPr>
-                      <a:picLocks noChangeAspect="1" noChangeArrowheads="1"/>
-                    </pic:cNvPicPr>
-                  </pic:nvPicPr>
-                  <pic:blipFill>
-                    <a:blip r:embed="rId10">
-                      <a:extLst>
-                        <a:ext uri="{28A0092B-C50C-407E-A947-70E740481C1C}">
-                          <a14:useLocalDpi xmlns:a14="http://schemas.microsoft.com/office/drawing/2010/main" val="0"/>
-                        </a:ext>
-                      </a:extLst>
-                    </a:blip>
-                    <a:srcRect/>
-                    <a:stretch>
-                      <a:fillRect/>
-                    </a:stretch>
-                  </pic:blipFill>
-                  <pic:spPr bwMode="auto">
-                    <a:xfrm>
-                      <a:off x="0" y="0"/>
-                      <a:ext cx="6386830" cy="4244975"/>
-                    </a:xfrm>
-                    <a:prstGeom prst="rect">
-                      <a:avLst/>
-                    </a:prstGeom>
-                    <a:noFill/>
-                    <a:ln>
-                      <a:noFill/>
-                    </a:ln>
-                  </pic:spPr>
-                </pic:pic>
-              </a:graphicData>
-            </a:graphic>
-            <wp14:sizeRelH relativeFrom="page">
-              <wp14:pctWidth>0</wp14:pctWidth>
-            </wp14:sizeRelH>
-            <wp14:sizeRelV relativeFrom="page">
-              <wp14:pctHeight>0</wp14:pctHeight>
-            </wp14:sizeRelV>
-          </wp:anchor>
-        </w:drawing>
-      </w:r>
-      <w:r>
-        <w:rPr>
           <w:b/>
           <w:bCs/>
           <w:sz w:val="28"/>
@@ -10329,6 +10168,59 @@
         </w:rPr>
         <w:t xml:space="preserve"> Diagram</w:t>
       </w:r>
+      <w:bookmarkStart w:id="8" w:name="_GoBack"/>
+      <w:r>
+        <w:rPr>
+          <w:b/>
+          <w:bCs/>
+          <w:noProof/>
+          <w:sz w:val="28"/>
+          <w:szCs w:val="22"/>
+          <w:u w:val="single"/>
+        </w:rPr>
+        <w:drawing>
+          <wp:inline distT="0" distB="0" distL="0" distR="0" wp14:anchorId="3DC1A9A1" wp14:editId="6DE9CE23">
+            <wp:extent cx="5537200" cy="3822700"/>
+            <wp:effectExtent l="0" t="0" r="0" b="0"/>
+            <wp:docPr id="8" name="Picture 8" descr="A close up of a map&#10;&#10;Description automatically generated"/>
+            <wp:cNvGraphicFramePr>
+              <a:graphicFrameLocks xmlns:a="http://schemas.openxmlformats.org/drawingml/2006/main" noChangeAspect="1"/>
+            </wp:cNvGraphicFramePr>
+            <a:graphic xmlns:a="http://schemas.openxmlformats.org/drawingml/2006/main">
+              <a:graphicData uri="http://schemas.openxmlformats.org/drawingml/2006/picture">
+                <pic:pic xmlns:pic="http://schemas.openxmlformats.org/drawingml/2006/picture">
+                  <pic:nvPicPr>
+                    <pic:cNvPr id="8" name="Cancel Booking Collaboration Diagram.png"/>
+                    <pic:cNvPicPr/>
+                  </pic:nvPicPr>
+                  <pic:blipFill>
+                    <a:blip r:embed="rId10">
+                      <a:extLst>
+                        <a:ext uri="{28A0092B-C50C-407E-A947-70E740481C1C}">
+                          <a14:useLocalDpi xmlns:a14="http://schemas.microsoft.com/office/drawing/2010/main" val="0"/>
+                        </a:ext>
+                      </a:extLst>
+                    </a:blip>
+                    <a:stretch>
+                      <a:fillRect/>
+                    </a:stretch>
+                  </pic:blipFill>
+                  <pic:spPr>
+                    <a:xfrm>
+                      <a:off x="0" y="0"/>
+                      <a:ext cx="5537200" cy="3822700"/>
+                    </a:xfrm>
+                    <a:prstGeom prst="rect">
+                      <a:avLst/>
+                    </a:prstGeom>
+                  </pic:spPr>
+                </pic:pic>
+              </a:graphicData>
+            </a:graphic>
+          </wp:inline>
+        </w:drawing>
+      </w:r>
+      <w:bookmarkEnd w:id="8"/>
     </w:p>
     <w:p>
       <w:pPr>
@@ -10688,7 +10580,7 @@
 </file>
 
 <file path=word/numbering.xml><?xml version="1.0" encoding="utf-8"?>
-<w:numbering xmlns:wpc="http://schemas.microsoft.com/office/word/2010/wordprocessingCanvas" xmlns:cx="http://schemas.microsoft.com/office/drawing/2014/chartex" xmlns:cx1="http://schemas.microsoft.com/office/drawing/2015/9/8/chartex" xmlns:mc="http://schemas.openxmlformats.org/markup-compatibility/2006" xmlns:o="urn:schemas-microsoft-com:office:office" xmlns:r="http://schemas.openxmlformats.org/officeDocument/2006/relationships" xmlns:m="http://schemas.openxmlformats.org/officeDocument/2006/math" xmlns:v="urn:schemas-microsoft-com:vml" xmlns:wp14="http://schemas.microsoft.com/office/word/2010/wordprocessingDrawing" xmlns:wp="http://schemas.openxmlformats.org/drawingml/2006/wordprocessingDrawing" xmlns:w10="urn:schemas-microsoft-com:office:word" xmlns:w="http://schemas.openxmlformats.org/wordprocessingml/2006/main" xmlns:w14="http://schemas.microsoft.com/office/word/2010/wordml" xmlns:w15="http://schemas.microsoft.com/office/word/2012/wordml" xmlns:w16se="http://schemas.microsoft.com/office/word/2015/wordml/symex" xmlns:wpg="http://schemas.microsoft.com/office/word/2010/wordprocessingGroup" xmlns:wpi="http://schemas.microsoft.com/office/word/2010/wordprocessingInk" xmlns:wne="http://schemas.microsoft.com/office/word/2006/wordml" xmlns:wps="http://schemas.microsoft.com/office/word/2010/wordprocessingShape" mc:Ignorable="w14 w15 w16se wp14">
+<w:numbering xmlns:wpc="http://schemas.microsoft.com/office/word/2010/wordprocessingCanvas" xmlns:cx="http://schemas.microsoft.com/office/drawing/2014/chartex" xmlns:cx1="http://schemas.microsoft.com/office/drawing/2015/9/8/chartex" xmlns:cx2="http://schemas.microsoft.com/office/drawing/2015/10/21/chartex" xmlns:cx3="http://schemas.microsoft.com/office/drawing/2016/5/9/chartex" xmlns:cx4="http://schemas.microsoft.com/office/drawing/2016/5/10/chartex" xmlns:cx5="http://schemas.microsoft.com/office/drawing/2016/5/11/chartex" xmlns:cx6="http://schemas.microsoft.com/office/drawing/2016/5/12/chartex" xmlns:cx7="http://schemas.microsoft.com/office/drawing/2016/5/13/chartex" xmlns:cx8="http://schemas.microsoft.com/office/drawing/2016/5/14/chartex" xmlns:mc="http://schemas.openxmlformats.org/markup-compatibility/2006" xmlns:aink="http://schemas.microsoft.com/office/drawing/2016/ink" xmlns:am3d="http://schemas.microsoft.com/office/drawing/2017/model3d" xmlns:o="urn:schemas-microsoft-com:office:office" xmlns:r="http://schemas.openxmlformats.org/officeDocument/2006/relationships" xmlns:m="http://schemas.openxmlformats.org/officeDocument/2006/math" xmlns:v="urn:schemas-microsoft-com:vml" xmlns:wp14="http://schemas.microsoft.com/office/word/2010/wordprocessingDrawing" xmlns:wp="http://schemas.openxmlformats.org/drawingml/2006/wordprocessingDrawing" xmlns:w10="urn:schemas-microsoft-com:office:word" xmlns:w="http://schemas.openxmlformats.org/wordprocessingml/2006/main" xmlns:w14="http://schemas.microsoft.com/office/word/2010/wordml" xmlns:w15="http://schemas.microsoft.com/office/word/2012/wordml" xmlns:w16cid="http://schemas.microsoft.com/office/word/2016/wordml/cid" xmlns:w16se="http://schemas.microsoft.com/office/word/2015/wordml/symex" xmlns:wpg="http://schemas.microsoft.com/office/word/2010/wordprocessingGroup" xmlns:wpi="http://schemas.microsoft.com/office/word/2010/wordprocessingInk" xmlns:wne="http://schemas.microsoft.com/office/word/2006/wordml" xmlns:wps="http://schemas.microsoft.com/office/word/2010/wordprocessingShape" mc:Ignorable="w14 w15 w16se w16cid wp14">
   <w:abstractNum w:abstractNumId="0" w15:restartNumberingAfterBreak="0">
     <w:nsid w:val="16334E78"/>
     <w:multiLevelType w:val="multilevel"/>
@@ -11055,7 +10947,7 @@
 </file>
 
 <file path=word/styles.xml><?xml version="1.0" encoding="utf-8"?>
-<w:styles xmlns:mc="http://schemas.openxmlformats.org/markup-compatibility/2006" xmlns:r="http://schemas.openxmlformats.org/officeDocument/2006/relationships" xmlns:w="http://schemas.openxmlformats.org/wordprocessingml/2006/main" xmlns:w14="http://schemas.microsoft.com/office/word/2010/wordml" xmlns:w15="http://schemas.microsoft.com/office/word/2012/wordml" xmlns:w16se="http://schemas.microsoft.com/office/word/2015/wordml/symex" mc:Ignorable="w14 w15 w16se">
+<w:styles xmlns:mc="http://schemas.openxmlformats.org/markup-compatibility/2006" xmlns:r="http://schemas.openxmlformats.org/officeDocument/2006/relationships" xmlns:w="http://schemas.openxmlformats.org/wordprocessingml/2006/main" xmlns:w14="http://schemas.microsoft.com/office/word/2010/wordml" xmlns:w15="http://schemas.microsoft.com/office/word/2012/wordml" xmlns:w16cid="http://schemas.microsoft.com/office/word/2016/wordml/cid" xmlns:w16se="http://schemas.microsoft.com/office/word/2015/wordml/symex" mc:Ignorable="w14 w15 w16se w16cid">
   <w:docDefaults>
     <w:rPrDefault>
       <w:rPr>
@@ -11071,7 +10963,7 @@
       </w:pPr>
     </w:pPrDefault>
   </w:docDefaults>
-  <w:latentStyles w:defLockedState="0" w:defUIPriority="99" w:defSemiHidden="0" w:defUnhideWhenUsed="0" w:defQFormat="0" w:count="371">
+  <w:latentStyles w:defLockedState="0" w:defUIPriority="99" w:defSemiHidden="0" w:defUnhideWhenUsed="0" w:defQFormat="0" w:count="376">
     <w:lsdException w:name="Normal" w:uiPriority="0" w:qFormat="1"/>
     <w:lsdException w:name="heading 1" w:uiPriority="0" w:qFormat="1"/>
     <w:lsdException w:name="heading 2" w:semiHidden="1" w:uiPriority="0" w:unhideWhenUsed="1" w:qFormat="1"/>
@@ -11177,7 +11069,6 @@
     <w:lsdException w:name="HTML Sample" w:semiHidden="1" w:unhideWhenUsed="1"/>
     <w:lsdException w:name="HTML Typewriter" w:semiHidden="1" w:unhideWhenUsed="1"/>
     <w:lsdException w:name="HTML Variable" w:semiHidden="1" w:unhideWhenUsed="1"/>
-    <w:lsdException w:name="Normal Table" w:semiHidden="1" w:unhideWhenUsed="1"/>
     <w:lsdException w:name="annotation subject" w:semiHidden="1" w:unhideWhenUsed="1"/>
     <w:lsdException w:name="No List" w:semiHidden="1" w:unhideWhenUsed="1"/>
     <w:lsdException w:name="Outline List 1" w:semiHidden="1" w:unhideWhenUsed="1"/>
@@ -11220,11 +11111,8 @@
     <w:lsdException w:name="Table Contemporary" w:semiHidden="1" w:unhideWhenUsed="1"/>
     <w:lsdException w:name="Table Elegant" w:semiHidden="1" w:unhideWhenUsed="1"/>
     <w:lsdException w:name="Table Professional" w:semiHidden="1" w:unhideWhenUsed="1"/>
-    <w:lsdException w:name="Table Subtle 1" w:semiHidden="1" w:unhideWhenUsed="1"/>
     <w:lsdException w:name="Table Subtle 2" w:semiHidden="1" w:unhideWhenUsed="1"/>
     <w:lsdException w:name="Table Web 1" w:semiHidden="1" w:unhideWhenUsed="1"/>
-    <w:lsdException w:name="Table Web 2" w:semiHidden="1" w:unhideWhenUsed="1"/>
-    <w:lsdException w:name="Table Web 3" w:semiHidden="1" w:unhideWhenUsed="1"/>
     <w:lsdException w:name="Balloon Text" w:semiHidden="1" w:unhideWhenUsed="1"/>
     <w:lsdException w:name="Table Grid" w:uiPriority="39"/>
     <w:lsdException w:name="Table Theme" w:semiHidden="1" w:unhideWhenUsed="1"/>
@@ -11443,6 +11331,11 @@
     <w:lsdException w:name="List Table 5 Dark Accent 6" w:uiPriority="50"/>
     <w:lsdException w:name="List Table 6 Colorful Accent 6" w:uiPriority="51"/>
     <w:lsdException w:name="List Table 7 Colorful Accent 6" w:uiPriority="52"/>
+    <w:lsdException w:name="Mention" w:semiHidden="1" w:unhideWhenUsed="1"/>
+    <w:lsdException w:name="Smart Hyperlink" w:semiHidden="1" w:unhideWhenUsed="1"/>
+    <w:lsdException w:name="Hashtag" w:semiHidden="1" w:unhideWhenUsed="1"/>
+    <w:lsdException w:name="Unresolved Mention" w:semiHidden="1" w:unhideWhenUsed="1"/>
+    <w:lsdException w:name="Smart Link" w:semiHidden="1" w:unhideWhenUsed="1"/>
   </w:latentStyles>
   <w:style w:type="paragraph" w:default="1" w:styleId="Normal">
     <w:name w:val="Normal"/>
@@ -12290,7 +12183,7 @@
 </file>
 
 <file path=customXml/itemProps1.xml><?xml version="1.0" encoding="utf-8"?>
-<ds:datastoreItem xmlns:ds="http://schemas.openxmlformats.org/officeDocument/2006/customXml" ds:itemID="{6E9653FF-2D11-424D-A404-F203A22E6F42}">
+<ds:datastoreItem xmlns:ds="http://schemas.openxmlformats.org/officeDocument/2006/customXml" ds:itemID="{3CFDF45E-8568-1E4C-9B50-A9BB5477EDEC}">
   <ds:schemaRefs>
     <ds:schemaRef ds:uri="http://schemas.openxmlformats.org/officeDocument/2006/bibliography"/>
   </ds:schemaRefs>

</xml_diff>